<commit_message>
AI in Games Week 2
</commit_message>
<xml_diff>
--- a/Semester A/Artificial Intelligence in Games/notes/Week 2/Week 2 - Session 2.docx
+++ b/Semester A/Artificial Intelligence in Games/notes/Week 2/Week 2 - Session 2.docx
@@ -111,13 +111,7 @@
         <w:t>A tree is built in an incremental and asymmetric manner</w:t>
       </w:r>
       <w:r>
-        <w:t xml:space="preserve"> (</w:t>
-      </w:r>
-      <w:r>
-        <w:t>the tree grows asymmetrically, exploring the most promising parts of the search space</w:t>
-      </w:r>
-      <w:r>
-        <w:t>)</w:t>
+        <w:t xml:space="preserve"> (the tree grows asymmetrically, exploring the most promising parts of the search space)</w:t>
       </w:r>
       <w:r>
         <w:t xml:space="preserve">. </w:t>
@@ -330,19 +324,11 @@
         </w:rPr>
         <w:t>: P</w:t>
       </w:r>
-      <w:proofErr w:type="spellStart"/>
       <w:r>
         <w:rPr>
           <w:rFonts w:eastAsiaTheme="minorEastAsia"/>
         </w:rPr>
-        <w:t>robability</w:t>
-      </w:r>
-      <w:proofErr w:type="spellEnd"/>
-      <w:r>
-        <w:rPr>
-          <w:rFonts w:eastAsiaTheme="minorEastAsia"/>
-        </w:rPr>
-        <w:t xml:space="preserve"> of reaching </w:t>
+        <w:t xml:space="preserve">robability of reaching </w:t>
       </w:r>
       <w:r>
         <w:rPr>
@@ -418,14 +404,12 @@
         </w:rPr>
         <w:t xml:space="preserve">: A reward </w:t>
       </w:r>
-      <w:proofErr w:type="gramStart"/>
       <w:r>
         <w:rPr>
           <w:rFonts w:eastAsiaTheme="minorEastAsia"/>
         </w:rPr>
         <w:t>function</w:t>
       </w:r>
-      <w:proofErr w:type="gramEnd"/>
     </w:p>
     <w:p>
       <w:pPr>
@@ -508,13 +492,7 @@
         </m:r>
       </m:oMath>
       <w:r>
-        <w:t xml:space="preserve"> actions (</w:t>
-      </w:r>
-      <w:r>
-        <w:t>e.g.,</w:t>
-      </w:r>
-      <w:r>
-        <w:t xml:space="preserve"> the </w:t>
+        <w:t xml:space="preserve"> actions (e.g., the </w:t>
       </w:r>
       <m:oMath>
         <m:r>
@@ -525,13 +503,7 @@
         </m:r>
       </m:oMath>
       <w:r>
-        <w:t xml:space="preserve"> arms of a multi-armed bandit slot machine) </w:t>
-      </w:r>
-      <w:r>
-        <w:t>to</w:t>
-      </w:r>
-      <w:r>
-        <w:t xml:space="preserve"> maximise the cumulative reward by consistently taking the optimal action.</w:t>
+        <w:t xml:space="preserve"> arms of a multi-armed bandit slot machine) to maximise the cumulative reward by consistently taking the optimal action.</w:t>
       </w:r>
     </w:p>
     <w:p>
@@ -609,7 +581,6 @@
         </w:rPr>
         <w:t xml:space="preserve">MCTS </w:t>
       </w:r>
-      <w:proofErr w:type="gramStart"/>
       <w:r>
         <w:rPr>
           <w:b/>
@@ -622,46 +593,10 @@
         <w:rPr>
           <w:lang w:val="en-US"/>
         </w:rPr>
-        <w:t>:</w:t>
-      </w:r>
-      <w:proofErr w:type="gramEnd"/>
-      <w:r>
-        <w:rPr>
-          <w:lang w:val="en-US"/>
-        </w:rPr>
-        <w:t xml:space="preserve"> </w:t>
-      </w:r>
-      <w:proofErr w:type="spellStart"/>
-      <w:r>
-        <w:rPr>
-          <w:lang w:val="en-US"/>
-        </w:rPr>
-        <w:t>i</w:t>
-      </w:r>
-      <w:r>
-        <w:t>nvolves</w:t>
-      </w:r>
-      <w:proofErr w:type="spellEnd"/>
-      <w:r>
-        <w:t xml:space="preserve"> iteratively building a search tree until some predefined computational budget – typically a time, </w:t>
-      </w:r>
-      <w:r>
-        <w:t>memory,</w:t>
-      </w:r>
-      <w:r>
-        <w:t xml:space="preserve"> or iteration constraint – is reached, at which point the search is halted and the </w:t>
-      </w:r>
-      <w:r>
-        <w:t>best performing</w:t>
-      </w:r>
-      <w:r>
-        <w:t xml:space="preserve"> root action returned. Each node in the search tree represents a state of the </w:t>
-      </w:r>
-      <w:r>
-        <w:t>domain and</w:t>
-      </w:r>
-      <w:r>
-        <w:t xml:space="preserve"> directed links to child nodes represent actions leading to subsequent states.</w:t>
+        <w:t>: i</w:t>
+      </w:r>
+      <w:r>
+        <w:t>nvolves iteratively building a search tree until some predefined computational budget – typically a time, memory, or iteration constraint – is reached, at which point the search is halted and the best performing root action returned. Each node in the search tree represents a state of the domain and directed links to child nodes represent actions leading to subsequent states.</w:t>
       </w:r>
       <w:r>
         <w:br/>
@@ -820,6 +755,1117 @@
     <w:p>
       <w:pPr>
         <w:pStyle w:val="ListParagraph"/>
+      </w:pPr>
+      <w:r>
+        <w:rPr>
+          <w:lang w:val="en-US"/>
+        </w:rPr>
+        <w:br/>
+      </w:r>
+      <w:r>
+        <w:t xml:space="preserve">Each node of the tree represents a game state. Each node holds the following statistics: </w:t>
+      </w:r>
+      <w:r>
+        <w:br/>
+      </w:r>
+      <w:r>
+        <w:br/>
+      </w:r>
+      <w:r>
+        <w:t xml:space="preserve">- </w:t>
+      </w:r>
+      <w:r>
+        <w:t>N(</w:t>
+      </w:r>
+      <w:r>
+        <w:rPr>
+          <w:i/>
+          <w:iCs/>
+        </w:rPr>
+        <w:t>s</w:t>
+      </w:r>
+      <w:r>
+        <w:t xml:space="preserve">): Number of times the state </w:t>
+      </w:r>
+      <w:r>
+        <w:rPr>
+          <w:i/>
+          <w:iCs/>
+        </w:rPr>
+        <w:t>s</w:t>
+      </w:r>
+      <w:r>
+        <w:t xml:space="preserve"> has been visited by the algorithm. </w:t>
+      </w:r>
+      <w:r>
+        <w:br/>
+      </w:r>
+      <w:r>
+        <w:t xml:space="preserve">- </w:t>
+      </w:r>
+      <w:r>
+        <w:t>N(</w:t>
+      </w:r>
+      <w:r>
+        <w:rPr>
+          <w:i/>
+          <w:iCs/>
+        </w:rPr>
+        <w:t>s</w:t>
+      </w:r>
+      <w:r>
+        <w:t>,</w:t>
+      </w:r>
+      <w:r>
+        <w:t xml:space="preserve"> </w:t>
+      </w:r>
+      <w:r>
+        <w:rPr>
+          <w:i/>
+          <w:iCs/>
+        </w:rPr>
+        <w:t>a</w:t>
+      </w:r>
+      <w:r>
+        <w:t xml:space="preserve">): Number of times the action </w:t>
+      </w:r>
+      <w:r>
+        <w:rPr>
+          <w:i/>
+          <w:iCs/>
+        </w:rPr>
+        <w:t>a</w:t>
+      </w:r>
+      <w:r>
+        <w:t xml:space="preserve"> has been played from state </w:t>
+      </w:r>
+      <w:r>
+        <w:rPr>
+          <w:i/>
+          <w:iCs/>
+        </w:rPr>
+        <w:t>s</w:t>
+      </w:r>
+      <w:r>
+        <w:t xml:space="preserve">. </w:t>
+      </w:r>
+      <w:r>
+        <w:br/>
+      </w:r>
+      <w:r>
+        <w:t xml:space="preserve">- </w:t>
+      </w:r>
+      <w:r>
+        <w:t>Q(</w:t>
+      </w:r>
+      <w:r>
+        <w:rPr>
+          <w:i/>
+          <w:iCs/>
+        </w:rPr>
+        <w:t>s</w:t>
+      </w:r>
+      <w:r>
+        <w:t>,</w:t>
+      </w:r>
+      <w:r>
+        <w:t xml:space="preserve"> </w:t>
+      </w:r>
+      <w:r>
+        <w:rPr>
+          <w:i/>
+          <w:iCs/>
+        </w:rPr>
+        <w:t>a</w:t>
+      </w:r>
+      <w:r>
+        <w:t>): An estimation of how good it is to play action a from state</w:t>
+      </w:r>
+      <w:r>
+        <w:t xml:space="preserve"> </w:t>
+      </w:r>
+      <w:r>
+        <w:rPr>
+          <w:i/>
+          <w:iCs/>
+        </w:rPr>
+        <w:t>s</w:t>
+      </w:r>
+      <w:r>
+        <w:t>. These statistics are updated, in certain nodes, at every iteration</w:t>
+      </w:r>
+      <w:r>
+        <w:t xml:space="preserve">. </w:t>
+      </w:r>
+      <w:r>
+        <w:t>Q(</w:t>
+      </w:r>
+      <w:r>
+        <w:rPr>
+          <w:i/>
+          <w:iCs/>
+        </w:rPr>
+        <w:t>s</w:t>
+      </w:r>
+      <w:r>
+        <w:t>,</w:t>
+      </w:r>
+      <w:r>
+        <w:t xml:space="preserve"> </w:t>
+      </w:r>
+      <w:r>
+        <w:rPr>
+          <w:i/>
+          <w:iCs/>
+        </w:rPr>
+        <w:t>a</w:t>
+      </w:r>
+      <w:r>
+        <w:t xml:space="preserve">) is the average (i.e. an estimation) of rewards seen when playing action </w:t>
+      </w:r>
+      <w:r>
+        <w:rPr>
+          <w:i/>
+          <w:iCs/>
+        </w:rPr>
+        <w:t>a</w:t>
+      </w:r>
+      <w:r>
+        <w:t xml:space="preserve"> from </w:t>
+      </w:r>
+      <w:r>
+        <w:t xml:space="preserve">state </w:t>
+      </w:r>
+      <w:r>
+        <w:rPr>
+          <w:i/>
+          <w:iCs/>
+        </w:rPr>
+        <w:t>s</w:t>
+      </w:r>
+      <w:r>
+        <w:t>.</w:t>
+      </w:r>
+      <w:r>
+        <w:rPr>
+          <w:lang w:val="en-US"/>
+        </w:rPr>
+        <w:br/>
+      </w:r>
+      <w:r>
+        <w:rPr>
+          <w:lang w:val="en-US"/>
+        </w:rPr>
+        <w:br/>
+      </w:r>
+      <w:r>
+        <w:t xml:space="preserve">Rewards (R) indicate how good a state is: </w:t>
+      </w:r>
+      <w:r>
+        <w:br/>
+      </w:r>
+      <w:r>
+        <w:br/>
+        <w:t xml:space="preserve">- </w:t>
+      </w:r>
+      <w:r>
+        <w:t xml:space="preserve">If the state is terminal (the game is over), this is simple: did I win? R = 1. Did I lose? R = 0. </w:t>
+      </w:r>
+      <w:r>
+        <w:br/>
+        <w:t xml:space="preserve">- </w:t>
+      </w:r>
+      <w:r>
+        <w:t>If the state is not terminal, we need a function that tells us how good this is. This is typically a heuristic, designed with knowledge of the goal state in mind, R = f(</w:t>
+      </w:r>
+      <w:r>
+        <w:rPr>
+          <w:i/>
+          <w:iCs/>
+        </w:rPr>
+        <w:t>s</w:t>
+      </w:r>
+      <w:r>
+        <w:t>).</w:t>
+      </w:r>
+      <w:r>
+        <w:rPr>
+          <w:lang w:val="en-US"/>
+        </w:rPr>
+        <w:br/>
+      </w:r>
+      <w:r>
+        <w:rPr>
+          <w:lang w:val="en-US"/>
+        </w:rPr>
+        <w:br/>
+      </w:r>
+      <w:r>
+        <w:rPr>
+          <w:lang w:val="en-US"/>
+        </w:rPr>
+        <w:br/>
+      </w:r>
+      <w:r>
+        <w:rPr>
+          <w:lang w:val="en-US"/>
+        </w:rPr>
+        <w:br/>
+      </w:r>
+      <w:r>
+        <w:rPr>
+          <w:lang w:val="en-US"/>
+        </w:rPr>
+        <w:br/>
+      </w:r>
+      <w:r>
+        <w:rPr>
+          <w:lang w:val="en-US"/>
+        </w:rPr>
+        <w:br/>
+      </w:r>
+      <w:r>
+        <w:rPr>
+          <w:lang w:val="en-US"/>
+        </w:rPr>
+        <w:br/>
+      </w:r>
+      <w:r>
+        <w:rPr>
+          <w:lang w:val="en-US"/>
+        </w:rPr>
+        <w:br/>
+      </w:r>
+      <w:r>
+        <w:rPr>
+          <w:lang w:val="en-US"/>
+        </w:rPr>
+        <w:br/>
+      </w:r>
+      <w:r>
+        <w:rPr>
+          <w:lang w:val="en-US"/>
+        </w:rPr>
+        <w:br/>
+      </w:r>
+      <w:r>
+        <w:rPr>
+          <w:lang w:val="en-US"/>
+        </w:rPr>
+        <w:br/>
+      </w:r>
+      <w:r>
+        <w:rPr>
+          <w:lang w:val="en-US"/>
+        </w:rPr>
+        <w:br/>
+      </w:r>
+      <w:r>
+        <w:rPr>
+          <w:lang w:val="en-US"/>
+        </w:rPr>
+        <w:br/>
+      </w:r>
+      <w:r>
+        <w:rPr>
+          <w:b/>
+          <w:bCs/>
+        </w:rPr>
+        <w:lastRenderedPageBreak/>
+        <w:t>Step-by-step</w:t>
+      </w:r>
+      <w:r>
+        <w:t>:</w:t>
+      </w:r>
+      <w:r>
+        <w:br/>
+      </w:r>
+      <w:r>
+        <w:br/>
+        <w:t xml:space="preserve">1.  </w:t>
+      </w:r>
+      <w:r>
+        <w:t>The algorithm starts with the current game state. Only one node in the tree. In this example, we assume there are 3 possible actions from each state.</w:t>
+      </w:r>
+      <w:r>
+        <w:br/>
+      </w:r>
+      <w:r>
+        <w:br/>
+        <w:t xml:space="preserve">2. </w:t>
+      </w:r>
+      <w:r>
+        <w:t>In the original algorithm, the selection step can only be applied when all children nodes from the current state have been visited. This is not the case at the start, so we move to the next step: expansion.</w:t>
+      </w:r>
+      <w:r>
+        <w:br/>
+      </w:r>
+      <w:r>
+        <w:br/>
+        <w:t xml:space="preserve"> </w:t>
+      </w:r>
+      <w:r>
+        <w:t>We choose one action (at random, or in a predefined order), use the Forward Model to roll the state forward to the next state, and add it as a new node to the tree.</w:t>
+      </w:r>
+      <w:r>
+        <w:br/>
+      </w:r>
+      <w:r>
+        <w:br/>
+        <w:t xml:space="preserve">3. </w:t>
+      </w:r>
+      <w:r>
+        <w:t>The playout (also called simulation or rollout) step plays actions uniformly at random from the state added at the previous step. This is known as the Default Policy.</w:t>
+      </w:r>
+      <w:r>
+        <w:br/>
+      </w:r>
+      <w:r>
+        <w:br/>
+        <w:t xml:space="preserve">4. </w:t>
+      </w:r>
+      <w:r>
+        <w:t>We capture the reward of the state at the end of the rollout. Either a victory condition or a heuristic on the state. The backpropagation phase takes this reward to the nodes visited in this iteration.</w:t>
+      </w:r>
+      <w:r>
+        <w:br/>
+      </w:r>
+      <w:r>
+        <w:br/>
+        <w:t>N(</w:t>
+      </w:r>
+      <w:r>
+        <w:rPr>
+          <w:i/>
+          <w:iCs/>
+        </w:rPr>
+        <w:t>s</w:t>
+      </w:r>
+      <w:r>
+        <w:t>) = N(</w:t>
+      </w:r>
+      <w:r>
+        <w:rPr>
+          <w:i/>
+          <w:iCs/>
+        </w:rPr>
+        <w:t>s</w:t>
+      </w:r>
+      <w:r>
+        <w:t>) + 1</w:t>
+      </w:r>
+    </w:p>
+    <w:p>
+      <w:pPr>
+        <w:pStyle w:val="ListParagraph"/>
+      </w:pPr>
+      <w:r>
+        <w:t>N(</w:t>
+      </w:r>
+      <w:r>
+        <w:rPr>
+          <w:i/>
+          <w:iCs/>
+        </w:rPr>
+        <w:t>s</w:t>
+      </w:r>
+      <w:r>
+        <w:t xml:space="preserve">, </w:t>
+      </w:r>
+      <w:r>
+        <w:rPr>
+          <w:i/>
+          <w:iCs/>
+        </w:rPr>
+        <w:t>a</w:t>
+      </w:r>
+      <w:r>
+        <w:t xml:space="preserve">) = </w:t>
+      </w:r>
+      <w:r>
+        <w:t>N(</w:t>
+      </w:r>
+      <w:r>
+        <w:rPr>
+          <w:i/>
+          <w:iCs/>
+        </w:rPr>
+        <w:t>s</w:t>
+      </w:r>
+      <w:r>
+        <w:t xml:space="preserve">, </w:t>
+      </w:r>
+      <w:r>
+        <w:rPr>
+          <w:i/>
+          <w:iCs/>
+        </w:rPr>
+        <w:t>a</w:t>
+      </w:r>
+      <w:r>
+        <w:t>)</w:t>
+      </w:r>
+      <w:r>
+        <w:t xml:space="preserve"> + 1</w:t>
+      </w:r>
+    </w:p>
+    <w:p>
+      <w:pPr>
+        <w:pStyle w:val="ListParagraph"/>
+        <w:rPr>
+          <w:lang w:val="en-US"/>
+        </w:rPr>
+      </w:pPr>
+      <w:r>
+        <w:t>Q</w:t>
+      </w:r>
+      <w:r>
+        <w:t>(</w:t>
+      </w:r>
+      <w:r>
+        <w:rPr>
+          <w:i/>
+          <w:iCs/>
+        </w:rPr>
+        <w:t>s</w:t>
+      </w:r>
+      <w:r>
+        <w:t xml:space="preserve">, </w:t>
+      </w:r>
+      <w:r>
+        <w:rPr>
+          <w:i/>
+          <w:iCs/>
+        </w:rPr>
+        <w:t>a</w:t>
+      </w:r>
+      <w:r>
+        <w:t>)</w:t>
+      </w:r>
+      <w:r>
+        <w:t xml:space="preserve"> = Q</w:t>
+      </w:r>
+      <w:r>
+        <w:t>(</w:t>
+      </w:r>
+      <w:r>
+        <w:rPr>
+          <w:i/>
+          <w:iCs/>
+        </w:rPr>
+        <w:t>s</w:t>
+      </w:r>
+      <w:r>
+        <w:t xml:space="preserve">, </w:t>
+      </w:r>
+      <w:r>
+        <w:rPr>
+          <w:i/>
+          <w:iCs/>
+        </w:rPr>
+        <w:t>a</w:t>
+      </w:r>
+      <w:r>
+        <w:t>)</w:t>
+      </w:r>
+      <w:r>
+        <w:t xml:space="preserve"> + (R - Q</w:t>
+      </w:r>
+      <w:r>
+        <w:t>(</w:t>
+      </w:r>
+      <w:r>
+        <w:rPr>
+          <w:i/>
+          <w:iCs/>
+        </w:rPr>
+        <w:t>s</w:t>
+      </w:r>
+      <w:r>
+        <w:t xml:space="preserve">, </w:t>
+      </w:r>
+      <w:r>
+        <w:rPr>
+          <w:i/>
+          <w:iCs/>
+        </w:rPr>
+        <w:t>a</w:t>
+      </w:r>
+      <w:r>
+        <w:t>)</w:t>
+      </w:r>
+      <w:r>
+        <w:t>) / N</w:t>
+      </w:r>
+      <w:r>
+        <w:t>(</w:t>
+      </w:r>
+      <w:r>
+        <w:rPr>
+          <w:i/>
+          <w:iCs/>
+        </w:rPr>
+        <w:t>s</w:t>
+      </w:r>
+      <w:r>
+        <w:t xml:space="preserve">, </w:t>
+      </w:r>
+      <w:r>
+        <w:rPr>
+          <w:i/>
+          <w:iCs/>
+        </w:rPr>
+        <w:t>a</w:t>
+      </w:r>
+      <w:r>
+        <w:t>)</w:t>
+      </w:r>
+      <w:r>
+        <w:br/>
+      </w:r>
+      <w:r>
+        <w:br/>
+        <w:t xml:space="preserve">5. </w:t>
+      </w:r>
+      <w:r>
+        <w:t>The first iteration is now over. We still can’t do selection from the root node (only one action has been explored from this state). We expand, simulate and backpropagate in this second iteration.</w:t>
+      </w:r>
+      <w:r>
+        <w:br/>
+      </w:r>
+      <w:r>
+        <w:br/>
+        <w:t xml:space="preserve">6. </w:t>
+      </w:r>
+      <w:r>
+        <w:t>On the next iteration we can apply the selection step. This selection is made according to a Tree Policy. This tree policy is key in the MCTS algorithm. The objective is to balance between exploiting the best action seen so far and exploring actions that haven’t been seen often enough (thus our estimate could be inaccurate).</w:t>
+      </w:r>
+      <w:r>
+        <w:br/>
+      </w:r>
+      <w:r>
+        <w:br/>
+      </w:r>
+      <w:r>
+        <w:t>The action must be selected maximizing the Upper Confidence Bound (UCB) of the form:</w:t>
+      </w:r>
+      <w:r>
+        <w:br/>
+      </w:r>
+      <w:r>
+        <w:br/>
+        <w:t xml:space="preserve">a = </w:t>
+      </w:r>
+      <w:r>
+        <w:rPr>
+          <w:lang w:val="en-US"/>
+        </w:rPr>
+        <w:t>Q(</w:t>
+      </w:r>
+      <w:r>
+        <w:rPr>
+          <w:i/>
+          <w:iCs/>
+          <w:lang w:val="en-US"/>
+        </w:rPr>
+        <w:t>s</w:t>
+      </w:r>
+      <w:r>
+        <w:rPr>
+          <w:lang w:val="en-US"/>
+        </w:rPr>
+        <w:t xml:space="preserve">, </w:t>
+      </w:r>
+      <w:r>
+        <w:rPr>
+          <w:i/>
+          <w:iCs/>
+          <w:lang w:val="en-US"/>
+        </w:rPr>
+        <w:t>a</w:t>
+      </w:r>
+      <w:r>
+        <w:rPr>
+          <w:lang w:val="en-US"/>
+        </w:rPr>
+        <w:t xml:space="preserve">) + </w:t>
+      </w:r>
+      <w:r>
+        <w:rPr>
+          <w:lang w:val="en-US"/>
+        </w:rPr>
+        <w:t>U</w:t>
+      </w:r>
+      <w:r>
+        <w:rPr>
+          <w:lang w:val="en-US"/>
+        </w:rPr>
+        <w:t>(</w:t>
+      </w:r>
+      <w:r>
+        <w:rPr>
+          <w:i/>
+          <w:iCs/>
+          <w:lang w:val="en-US"/>
+        </w:rPr>
+        <w:t>s</w:t>
+      </w:r>
+      <w:r>
+        <w:rPr>
+          <w:lang w:val="en-US"/>
+        </w:rPr>
+        <w:t xml:space="preserve">, </w:t>
+      </w:r>
+      <w:r>
+        <w:rPr>
+          <w:i/>
+          <w:iCs/>
+          <w:lang w:val="en-US"/>
+        </w:rPr>
+        <w:t>a</w:t>
+      </w:r>
+      <w:r>
+        <w:rPr>
+          <w:lang w:val="en-US"/>
+        </w:rPr>
+        <w:t>)</w:t>
+      </w:r>
+    </w:p>
+    <w:p>
+      <w:pPr>
+        <w:pStyle w:val="ListParagraph"/>
+        <w:rPr>
+          <w:lang w:val="en-US"/>
+        </w:rPr>
+      </w:pPr>
+    </w:p>
+    <w:p>
+      <w:pPr>
+        <w:pStyle w:val="ListParagraph"/>
+        <w:rPr>
+          <w:lang w:val="en-US"/>
+        </w:rPr>
+      </w:pPr>
+      <w:r>
+        <w:rPr>
+          <w:lang w:val="en-US"/>
+        </w:rPr>
+        <w:t xml:space="preserve">where, </w:t>
+      </w:r>
+      <w:r>
+        <w:rPr>
+          <w:lang w:val="en-US"/>
+        </w:rPr>
+        <w:t>Q(</w:t>
+      </w:r>
+      <w:r>
+        <w:rPr>
+          <w:i/>
+          <w:iCs/>
+          <w:lang w:val="en-US"/>
+        </w:rPr>
+        <w:t>s</w:t>
+      </w:r>
+      <w:r>
+        <w:rPr>
+          <w:lang w:val="en-US"/>
+        </w:rPr>
+        <w:t xml:space="preserve">, </w:t>
+      </w:r>
+      <w:r>
+        <w:rPr>
+          <w:i/>
+          <w:iCs/>
+          <w:lang w:val="en-US"/>
+        </w:rPr>
+        <w:t>a</w:t>
+      </w:r>
+      <w:r>
+        <w:rPr>
+          <w:lang w:val="en-US"/>
+        </w:rPr>
+        <w:t>)</w:t>
+      </w:r>
+      <w:r>
+        <w:rPr>
+          <w:lang w:val="en-US"/>
+        </w:rPr>
+        <w:t xml:space="preserve"> is </w:t>
+      </w:r>
+      <w:r>
+        <w:t>the value of the action ‘a’ in state ‘s’ (how good it seems to be)</w:t>
+      </w:r>
+      <w:r>
+        <w:t xml:space="preserve">, and </w:t>
+      </w:r>
+      <w:r>
+        <w:rPr>
+          <w:lang w:val="en-US"/>
+        </w:rPr>
+        <w:t>U(</w:t>
+      </w:r>
+      <w:r>
+        <w:rPr>
+          <w:i/>
+          <w:iCs/>
+          <w:lang w:val="en-US"/>
+        </w:rPr>
+        <w:t>s</w:t>
+      </w:r>
+      <w:r>
+        <w:rPr>
+          <w:lang w:val="en-US"/>
+        </w:rPr>
+        <w:t xml:space="preserve">, </w:t>
+      </w:r>
+      <w:r>
+        <w:rPr>
+          <w:i/>
+          <w:iCs/>
+          <w:lang w:val="en-US"/>
+        </w:rPr>
+        <w:t>a</w:t>
+      </w:r>
+      <w:r>
+        <w:rPr>
+          <w:lang w:val="en-US"/>
+        </w:rPr>
+        <w:t>)</w:t>
+      </w:r>
+      <w:r>
+        <w:rPr>
+          <w:lang w:val="en-US"/>
+        </w:rPr>
+        <w:t xml:space="preserve"> </w:t>
+      </w:r>
+      <w:r>
+        <w:t>indicates the uncertainty we have on the value of an action ‘a’ in state ‘s’</w:t>
+      </w:r>
+      <w:r>
+        <w:t xml:space="preserve"> (</w:t>
+      </w:r>
+      <w:r>
+        <w:t>U(s,a) is inversely proportional to the number of times action ‘a’ has been selected in state ‘s’ (N(s,a)</w:t>
+      </w:r>
+      <w:r>
+        <w:t>)</w:t>
+      </w:r>
+      <w:r>
+        <w:t>).</w:t>
+      </w:r>
+    </w:p>
+    <w:p>
+      <w:pPr>
+        <w:pStyle w:val="ListParagraph"/>
+      </w:pPr>
+      <w:r>
+        <w:br/>
+      </w:r>
+      <w:r>
+        <w:br/>
+      </w:r>
+      <w:r>
+        <w:br/>
+      </w:r>
+      <w:r>
+        <w:br/>
+      </w:r>
+      <w:r>
+        <w:lastRenderedPageBreak/>
+        <w:t>The most popular, default in MCTS, is Upper Confidence Bounds (UCB1)</w:t>
+      </w:r>
+      <w:r>
+        <w:t xml:space="preserve">. </w:t>
+      </w:r>
+      <w:r>
+        <w:t>The action</w:t>
+      </w:r>
+      <w:r>
+        <w:t xml:space="preserve"> </w:t>
+      </w:r>
+      <w:r>
+        <w:rPr>
+          <w:i/>
+          <w:iCs/>
+        </w:rPr>
+        <w:t>a</w:t>
+      </w:r>
+      <w:r>
+        <w:t xml:space="preserve"> selected is the one that maximizes the following expression:</w:t>
+      </w:r>
+    </w:p>
+    <w:p>
+      <w:pPr>
+        <w:pStyle w:val="ListParagraph"/>
+      </w:pPr>
+    </w:p>
+    <w:p>
+      <w:pPr>
+        <w:pStyle w:val="ListParagraph"/>
+        <w:rPr>
+          <w:lang w:val="en-US"/>
+        </w:rPr>
+      </w:pPr>
+      <w:r>
+        <w:rPr>
+          <w:lang w:val="en-US"/>
+        </w:rPr>
+        <w:t xml:space="preserve">a = </w:t>
+      </w:r>
+      <w:r>
+        <w:rPr>
+          <w:lang w:val="en-US"/>
+        </w:rPr>
+        <w:t>Q(</w:t>
+      </w:r>
+      <w:r>
+        <w:rPr>
+          <w:i/>
+          <w:iCs/>
+          <w:lang w:val="en-US"/>
+        </w:rPr>
+        <w:t>s</w:t>
+      </w:r>
+      <w:r>
+        <w:rPr>
+          <w:lang w:val="en-US"/>
+        </w:rPr>
+        <w:t xml:space="preserve">, </w:t>
+      </w:r>
+      <w:r>
+        <w:rPr>
+          <w:i/>
+          <w:iCs/>
+          <w:lang w:val="en-US"/>
+        </w:rPr>
+        <w:t>a</w:t>
+      </w:r>
+      <w:r>
+        <w:rPr>
+          <w:lang w:val="en-US"/>
+        </w:rPr>
+        <w:t>) + C times sqrt(natural logrithm N(</w:t>
+      </w:r>
+      <w:r>
+        <w:rPr>
+          <w:i/>
+          <w:iCs/>
+          <w:lang w:val="en-US"/>
+        </w:rPr>
+        <w:t>s</w:t>
+      </w:r>
+      <w:r>
+        <w:rPr>
+          <w:lang w:val="en-US"/>
+        </w:rPr>
+        <w:t>) / N(</w:t>
+      </w:r>
+      <w:r>
+        <w:rPr>
+          <w:i/>
+          <w:iCs/>
+          <w:lang w:val="en-US"/>
+        </w:rPr>
+        <w:t>s</w:t>
+      </w:r>
+      <w:r>
+        <w:rPr>
+          <w:lang w:val="en-US"/>
+        </w:rPr>
+        <w:t xml:space="preserve">, </w:t>
+      </w:r>
+      <w:r>
+        <w:rPr>
+          <w:i/>
+          <w:iCs/>
+          <w:lang w:val="en-US"/>
+        </w:rPr>
+        <w:t>a</w:t>
+      </w:r>
+      <w:r>
+        <w:rPr>
+          <w:lang w:val="en-US"/>
+        </w:rPr>
+        <w:t>))</w:t>
+      </w:r>
+    </w:p>
+    <w:p>
+      <w:pPr>
+        <w:pStyle w:val="ListParagraph"/>
+        <w:rPr>
+          <w:lang w:val="en-US"/>
+        </w:rPr>
+      </w:pPr>
+    </w:p>
+    <w:p>
+      <w:pPr>
+        <w:pStyle w:val="ListParagraph"/>
+        <w:rPr>
+          <w:lang w:val="en-US"/>
+        </w:rPr>
+      </w:pPr>
+      <w:r>
+        <w:rPr>
+          <w:lang w:val="en-US"/>
+        </w:rPr>
+        <w:t xml:space="preserve">where, </w:t>
+      </w:r>
+      <w:r>
+        <w:rPr>
+          <w:lang w:val="en-US"/>
+        </w:rPr>
+        <w:t>Q(</w:t>
+      </w:r>
+      <w:r>
+        <w:rPr>
+          <w:i/>
+          <w:iCs/>
+          <w:lang w:val="en-US"/>
+        </w:rPr>
+        <w:t>s</w:t>
+      </w:r>
+      <w:r>
+        <w:rPr>
+          <w:lang w:val="en-US"/>
+        </w:rPr>
+        <w:t xml:space="preserve">, </w:t>
+      </w:r>
+      <w:r>
+        <w:rPr>
+          <w:i/>
+          <w:iCs/>
+          <w:lang w:val="en-US"/>
+        </w:rPr>
+        <w:t>a</w:t>
+      </w:r>
+      <w:r>
+        <w:rPr>
+          <w:lang w:val="en-US"/>
+        </w:rPr>
+        <w:t>)</w:t>
+      </w:r>
+      <w:r>
+        <w:rPr>
+          <w:lang w:val="en-US"/>
+        </w:rPr>
+        <w:t xml:space="preserve"> is the exploitation term and C is the exploration term (C = sqrt(2) if R is contained between the interval [0, 1]</w:t>
+      </w:r>
+      <w:r>
+        <w:rPr>
+          <w:lang w:val="en-US"/>
+        </w:rPr>
+        <w:t>)</w:t>
+      </w:r>
+      <w:r>
+        <w:rPr>
+          <w:lang w:val="en-US"/>
+        </w:rPr>
+        <w:t>.</w:t>
+      </w:r>
+      <w:r>
+        <w:rPr>
+          <w:lang w:val="en-US"/>
+        </w:rPr>
+        <w:br/>
+      </w:r>
+      <w:r>
+        <w:rPr>
+          <w:lang w:val="en-US"/>
+        </w:rPr>
+        <w:br/>
+        <w:t xml:space="preserve">7. </w:t>
+      </w:r>
+      <w:r>
+        <w:t>After selecting a node, we continue with the next steps: expand a new node from there, rollout and backpropagation.</w:t>
+      </w:r>
+      <w:r>
+        <w:br/>
+      </w:r>
+      <w:r>
+        <w:br/>
+        <w:t xml:space="preserve">8. </w:t>
+      </w:r>
+      <w:r>
+        <w:t>We repeat this procedure iteration after iteration. Because of the tree policy, the tree grows asymmetrically, exploring the most promising parts of the search space.</w:t>
+      </w:r>
+      <w:r>
+        <w:rPr>
+          <w:lang w:val="en-US"/>
+        </w:rPr>
+        <w:br/>
+      </w:r>
+      <w:r>
+        <w:rPr>
+          <w:lang w:val="en-US"/>
+        </w:rPr>
+        <w:br/>
+      </w:r>
+      <w:r>
+        <w:t>When to stop? When the budget is over. This can be time, or iterations, or usages of the forward model.</w:t>
+      </w:r>
+      <w:r>
+        <w:rPr>
+          <w:lang w:val="en-US"/>
+        </w:rPr>
+        <w:br/>
+      </w:r>
+      <w:r>
+        <w:rPr>
+          <w:lang w:val="en-US"/>
+        </w:rPr>
+        <w:br/>
+      </w:r>
+      <w:r>
+        <w:rPr>
+          <w:lang w:val="en-US"/>
+        </w:rPr>
+        <w:t xml:space="preserve">9. </w:t>
+      </w:r>
+      <w:r>
+        <w:t>When time or a number of iterations is up, MCTS stops and recommends one action a to execute in the real game.</w:t>
+      </w:r>
+      <w:r>
+        <w:br/>
+      </w:r>
+      <w:r>
+        <w:br/>
+      </w:r>
+      <w:r>
+        <w:t>This can be the action visited more often, or the action with the highest Q(</w:t>
+      </w:r>
+      <w:r>
+        <w:rPr>
+          <w:i/>
+          <w:iCs/>
+        </w:rPr>
+        <w:t>s</w:t>
+      </w:r>
+      <w:r>
+        <w:t>,</w:t>
+      </w:r>
+      <w:r>
+        <w:t xml:space="preserve"> </w:t>
+      </w:r>
+      <w:r>
+        <w:rPr>
+          <w:i/>
+          <w:iCs/>
+        </w:rPr>
+        <w:t>a</w:t>
+      </w:r>
+      <w:r>
+        <w:t>) or UCB1</w:t>
+      </w:r>
+      <w:r>
+        <w:rPr>
+          <w:lang w:val="en-US"/>
+        </w:rPr>
+        <w:br/>
+      </w:r>
+    </w:p>
+    <w:p>
+      <w:pPr>
+        <w:pStyle w:val="ListParagraph"/>
         <w:numPr>
           <w:ilvl w:val="0"/>
           <w:numId w:val="4"/>
@@ -834,7 +1880,279 @@
           <w:bCs/>
           <w:lang w:val="en-US"/>
         </w:rPr>
-        <w:t xml:space="preserve">MCTS </w:t>
+        <w:t>Bandit-based Tree Selection</w:t>
+      </w:r>
+      <w:r>
+        <w:rPr>
+          <w:lang w:val="en-US"/>
+        </w:rPr>
+        <w:t>:</w:t>
+      </w:r>
+      <w:r>
+        <w:rPr>
+          <w:lang w:val="en-US"/>
+        </w:rPr>
+        <w:br/>
+      </w:r>
+      <w:r>
+        <w:rPr>
+          <w:lang w:val="en-US"/>
+        </w:rPr>
+        <w:br/>
+      </w:r>
+      <w:r>
+        <w:t>UCB1-Tuned</w:t>
+      </w:r>
+      <w:r>
+        <w:t>:</w:t>
+      </w:r>
+      <w:r>
+        <w:br/>
+      </w:r>
+      <w:r>
+        <w:br/>
+      </w:r>
+      <w:r>
+        <w:t xml:space="preserve">The action </w:t>
+      </w:r>
+      <w:r>
+        <w:rPr>
+          <w:i/>
+          <w:iCs/>
+        </w:rPr>
+        <w:t>a</w:t>
+      </w:r>
+      <w:r>
+        <w:t xml:space="preserve"> selected is the one that maximizes the following expression</w:t>
+      </w:r>
+      <w:r>
+        <w:t>:</w:t>
+      </w:r>
+      <w:r>
+        <w:br/>
+      </w:r>
+      <w:r>
+        <w:br/>
+      </w:r>
+      <w:r>
+        <w:rPr>
+          <w:lang w:val="en-US"/>
+        </w:rPr>
+        <w:t xml:space="preserve">a = </w:t>
+      </w:r>
+      <w:r>
+        <w:rPr>
+          <w:lang w:val="en-US"/>
+        </w:rPr>
+        <w:t>Q(</w:t>
+      </w:r>
+      <w:r>
+        <w:rPr>
+          <w:i/>
+          <w:iCs/>
+          <w:lang w:val="en-US"/>
+        </w:rPr>
+        <w:t>s</w:t>
+      </w:r>
+      <w:r>
+        <w:rPr>
+          <w:lang w:val="en-US"/>
+        </w:rPr>
+        <w:t xml:space="preserve">, </w:t>
+      </w:r>
+      <w:r>
+        <w:rPr>
+          <w:i/>
+          <w:iCs/>
+          <w:lang w:val="en-US"/>
+        </w:rPr>
+        <w:t>a</w:t>
+      </w:r>
+      <w:r>
+        <w:rPr>
+          <w:lang w:val="en-US"/>
+        </w:rPr>
+        <w:t xml:space="preserve">) + C times sqrt(natural </w:t>
+      </w:r>
+      <w:r>
+        <w:rPr>
+          <w:lang w:val="en-US"/>
+        </w:rPr>
+        <w:t>logarithm</w:t>
+      </w:r>
+      <w:r>
+        <w:rPr>
+          <w:lang w:val="en-US"/>
+        </w:rPr>
+        <w:t xml:space="preserve"> N(</w:t>
+      </w:r>
+      <w:r>
+        <w:rPr>
+          <w:i/>
+          <w:iCs/>
+          <w:lang w:val="en-US"/>
+        </w:rPr>
+        <w:t>s</w:t>
+      </w:r>
+      <w:r>
+        <w:rPr>
+          <w:lang w:val="en-US"/>
+        </w:rPr>
+        <w:t>) / N(</w:t>
+      </w:r>
+      <w:r>
+        <w:rPr>
+          <w:i/>
+          <w:iCs/>
+          <w:lang w:val="en-US"/>
+        </w:rPr>
+        <w:t>s</w:t>
+      </w:r>
+      <w:r>
+        <w:rPr>
+          <w:lang w:val="en-US"/>
+        </w:rPr>
+        <w:t xml:space="preserve">, </w:t>
+      </w:r>
+      <w:r>
+        <w:rPr>
+          <w:i/>
+          <w:iCs/>
+          <w:lang w:val="en-US"/>
+        </w:rPr>
+        <w:t>a</w:t>
+      </w:r>
+      <w:r>
+        <w:rPr>
+          <w:lang w:val="en-US"/>
+        </w:rPr>
+        <w:t>))</w:t>
+      </w:r>
+      <w:r>
+        <w:rPr>
+          <w:lang w:val="en-US"/>
+        </w:rPr>
+        <w:t xml:space="preserve"> * min(1/4, V(</w:t>
+      </w:r>
+      <w:r>
+        <w:rPr>
+          <w:i/>
+          <w:iCs/>
+          <w:lang w:val="en-US"/>
+        </w:rPr>
+        <w:t>s</w:t>
+      </w:r>
+      <w:r>
+        <w:rPr>
+          <w:lang w:val="en-US"/>
+        </w:rPr>
+        <w:t xml:space="preserve">, </w:t>
+      </w:r>
+      <w:r>
+        <w:rPr>
+          <w:i/>
+          <w:iCs/>
+          <w:lang w:val="en-US"/>
+        </w:rPr>
+        <w:t>a</w:t>
+      </w:r>
+      <w:r>
+        <w:rPr>
+          <w:lang w:val="en-US"/>
+        </w:rPr>
+        <w:t>))</w:t>
+      </w:r>
+      <w:r>
+        <w:rPr>
+          <w:lang w:val="en-US"/>
+        </w:rPr>
+        <w:br/>
+      </w:r>
+      <w:r>
+        <w:rPr>
+          <w:lang w:val="en-US"/>
+        </w:rPr>
+        <w:br/>
+        <w:t xml:space="preserve">where, </w:t>
+      </w:r>
+      <w:r>
+        <w:rPr>
+          <w:lang w:val="en-US"/>
+        </w:rPr>
+        <w:br/>
+      </w:r>
+      <w:r>
+        <w:rPr>
+          <w:lang w:val="en-US"/>
+        </w:rPr>
+        <w:br/>
+        <w:t>V(</w:t>
+      </w:r>
+      <w:r>
+        <w:rPr>
+          <w:i/>
+          <w:iCs/>
+          <w:lang w:val="en-US"/>
+        </w:rPr>
+        <w:t>s</w:t>
+      </w:r>
+      <w:r>
+        <w:rPr>
+          <w:lang w:val="en-US"/>
+        </w:rPr>
+        <w:t xml:space="preserve">, </w:t>
+      </w:r>
+      <w:r>
+        <w:rPr>
+          <w:i/>
+          <w:iCs/>
+          <w:lang w:val="en-US"/>
+        </w:rPr>
+        <w:t>a</w:t>
+      </w:r>
+      <w:r>
+        <w:rPr>
+          <w:lang w:val="en-US"/>
+        </w:rPr>
+        <w:t xml:space="preserve">) = variance of the rewards + exploration of first </w:t>
+      </w:r>
+      <w:r>
+        <w:rPr>
+          <w:i/>
+          <w:iCs/>
+          <w:lang w:val="en-US"/>
+        </w:rPr>
+        <w:t>t</w:t>
+      </w:r>
+      <w:r>
+        <w:rPr>
+          <w:lang w:val="en-US"/>
+        </w:rPr>
+        <w:t xml:space="preserve"> rewards.</w:t>
+      </w:r>
+      <w:r>
+        <w:rPr>
+          <w:lang w:val="en-US"/>
+        </w:rPr>
+        <w:br/>
+      </w:r>
+    </w:p>
+    <w:p>
+      <w:pPr>
+        <w:pStyle w:val="ListParagraph"/>
+        <w:numPr>
+          <w:ilvl w:val="0"/>
+          <w:numId w:val="4"/>
+        </w:numPr>
+        <w:rPr>
+          <w:lang w:val="en-US"/>
+        </w:rPr>
+      </w:pPr>
+      <w:r>
+        <w:rPr>
+          <w:lang w:val="en-US"/>
+        </w:rPr>
+        <w:t xml:space="preserve"> </w:t>
       </w:r>
       <w:r>
         <w:rPr>
@@ -842,7 +2160,7 @@
           <w:bCs/>
           <w:lang w:val="en-US"/>
         </w:rPr>
-        <w:t>Action</w:t>
+        <w:t>Bayesian UCT</w:t>
       </w:r>
       <w:r>
         <w:rPr>
@@ -850,18 +2168,295 @@
           <w:bCs/>
           <w:lang w:val="en-US"/>
         </w:rPr>
-        <w:t xml:space="preserve"> choice</w:t>
-      </w:r>
-      <w:r>
-        <w:rPr>
-          <w:lang w:val="en-US"/>
-        </w:rPr>
-        <w:t>: Selecting actions</w:t>
-      </w:r>
-      <w:r>
-        <w:t xml:space="preserve"> involves a fundamental choice</w:t>
-      </w:r>
-      <w:r>
+        <w:t xml:space="preserve"> (B-UCT)</w:t>
+      </w:r>
+      <w:r>
+        <w:rPr>
+          <w:lang w:val="en-US"/>
+        </w:rPr>
+        <w:t>:</w:t>
+      </w:r>
+      <w:r>
+        <w:rPr>
+          <w:lang w:val="en-US"/>
+        </w:rPr>
+        <w:br/>
+      </w:r>
+      <w:r>
+        <w:rPr>
+          <w:lang w:val="en-US"/>
+        </w:rPr>
+        <w:br/>
+        <w:t>B-UCT1:</w:t>
+      </w:r>
+      <w:r>
+        <w:rPr>
+          <w:lang w:val="en-US"/>
+        </w:rPr>
+        <w:br/>
+        <w:t>a = u</w:t>
+      </w:r>
+      <w:r>
+        <w:rPr>
+          <w:vertAlign w:val="subscript"/>
+          <w:lang w:val="en-US"/>
+        </w:rPr>
+        <w:t>a</w:t>
+      </w:r>
+      <w:r>
+        <w:rPr>
+          <w:lang w:val="en-US"/>
+        </w:rPr>
+        <w:t xml:space="preserve"> + </w:t>
+      </w:r>
+      <w:r>
+        <w:rPr>
+          <w:lang w:val="en-US"/>
+        </w:rPr>
+        <w:t>sqrt(</w:t>
+      </w:r>
+      <w:r>
+        <w:rPr>
+          <w:lang w:val="en-US"/>
+        </w:rPr>
+        <w:t xml:space="preserve">2 * </w:t>
+      </w:r>
+      <w:r>
+        <w:rPr>
+          <w:lang w:val="en-US"/>
+        </w:rPr>
+        <w:t>natural logrithm N(</w:t>
+      </w:r>
+      <w:r>
+        <w:rPr>
+          <w:i/>
+          <w:iCs/>
+          <w:lang w:val="en-US"/>
+        </w:rPr>
+        <w:t>s</w:t>
+      </w:r>
+      <w:r>
+        <w:rPr>
+          <w:lang w:val="en-US"/>
+        </w:rPr>
+        <w:t>) / N(</w:t>
+      </w:r>
+      <w:r>
+        <w:rPr>
+          <w:i/>
+          <w:iCs/>
+          <w:lang w:val="en-US"/>
+        </w:rPr>
+        <w:t>s</w:t>
+      </w:r>
+      <w:r>
+        <w:rPr>
+          <w:lang w:val="en-US"/>
+        </w:rPr>
+        <w:t xml:space="preserve">, </w:t>
+      </w:r>
+      <w:r>
+        <w:rPr>
+          <w:i/>
+          <w:iCs/>
+          <w:lang w:val="en-US"/>
+        </w:rPr>
+        <w:t>a</w:t>
+      </w:r>
+      <w:r>
+        <w:rPr>
+          <w:lang w:val="en-US"/>
+        </w:rPr>
+        <w:t>))</w:t>
+      </w:r>
+      <w:r>
+        <w:rPr>
+          <w:lang w:val="en-US"/>
+        </w:rPr>
+        <w:br/>
+      </w:r>
+      <w:r>
+        <w:rPr>
+          <w:lang w:val="en-US"/>
+        </w:rPr>
+        <w:t>B-UCT</w:t>
+      </w:r>
+      <w:r>
+        <w:rPr>
+          <w:lang w:val="en-US"/>
+        </w:rPr>
+        <w:t>2</w:t>
+      </w:r>
+      <w:r>
+        <w:rPr>
+          <w:lang w:val="en-US"/>
+        </w:rPr>
+        <w:t>:</w:t>
+      </w:r>
+      <w:r>
+        <w:rPr>
+          <w:lang w:val="en-US"/>
+        </w:rPr>
+        <w:br/>
+        <w:t>a = u</w:t>
+      </w:r>
+      <w:r>
+        <w:rPr>
+          <w:vertAlign w:val="subscript"/>
+          <w:lang w:val="en-US"/>
+        </w:rPr>
+        <w:t>a</w:t>
+      </w:r>
+      <w:r>
+        <w:rPr>
+          <w:lang w:val="en-US"/>
+        </w:rPr>
+        <w:t xml:space="preserve"> + sqrt(2 * natural logrithm N(</w:t>
+      </w:r>
+      <w:r>
+        <w:rPr>
+          <w:i/>
+          <w:iCs/>
+          <w:lang w:val="en-US"/>
+        </w:rPr>
+        <w:t>s</w:t>
+      </w:r>
+      <w:r>
+        <w:rPr>
+          <w:lang w:val="en-US"/>
+        </w:rPr>
+        <w:t xml:space="preserve">) </w:t>
+      </w:r>
+      <w:r>
+        <w:rPr>
+          <w:lang w:val="en-US"/>
+        </w:rPr>
+        <w:t>*</w:t>
+      </w:r>
+      <w:r>
+        <w:rPr>
+          <w:lang w:val="en-US"/>
+        </w:rPr>
+        <w:t xml:space="preserve"> N(</w:t>
+      </w:r>
+      <w:r>
+        <w:rPr>
+          <w:i/>
+          <w:iCs/>
+          <w:lang w:val="en-US"/>
+        </w:rPr>
+        <w:t>s</w:t>
+      </w:r>
+      <w:r>
+        <w:rPr>
+          <w:lang w:val="en-US"/>
+        </w:rPr>
+        <w:t xml:space="preserve">, </w:t>
+      </w:r>
+      <w:r>
+        <w:rPr>
+          <w:i/>
+          <w:iCs/>
+          <w:lang w:val="en-US"/>
+        </w:rPr>
+        <w:t>a</w:t>
+      </w:r>
+      <w:r>
+        <w:rPr>
+          <w:lang w:val="en-US"/>
+        </w:rPr>
+        <w:t>)</w:t>
+      </w:r>
+      <w:r>
+        <w:rPr>
+          <w:lang w:val="en-US"/>
+        </w:rPr>
+        <w:t xml:space="preserve"> * sigma</w:t>
+      </w:r>
+      <w:r>
+        <w:rPr>
+          <w:vertAlign w:val="subscript"/>
+          <w:lang w:val="en-US"/>
+        </w:rPr>
+        <w:t>a</w:t>
+      </w:r>
+      <w:r>
+        <w:rPr>
+          <w:lang w:val="en-US"/>
+        </w:rPr>
+        <w:t>)</w:t>
+      </w:r>
+      <w:r>
+        <w:rPr>
+          <w:lang w:val="en-US"/>
+        </w:rPr>
+        <w:br/>
+      </w:r>
+      <w:r>
+        <w:rPr>
+          <w:lang w:val="en-US"/>
+        </w:rPr>
+        <w:br/>
+        <w:t xml:space="preserve">where, </w:t>
+      </w:r>
+      <w:r>
+        <w:t>e</w:t>
+      </w:r>
+      <w:r>
+        <w:t>ach node in the tree holds a probability distribution</w:t>
+      </w:r>
+      <w:r>
+        <w:t xml:space="preserve"> </w:t>
+      </w:r>
+      <w:r>
+        <w:t>u</w:t>
+      </w:r>
+      <w:r>
+        <w:rPr>
+          <w:vertAlign w:val="subscript"/>
+        </w:rPr>
+        <w:t>a</w:t>
+      </w:r>
+      <w:r>
+        <w:t xml:space="preserve"> </w:t>
+      </w:r>
+      <w:r>
+        <w:t>over the true expected reward value</w:t>
+      </w:r>
+      <w:r>
+        <w:t>.</w:t>
+      </w:r>
+      <w:r>
+        <w:rPr>
+          <w:lang w:val="en-US"/>
+        </w:rPr>
+        <w:br/>
+      </w:r>
+    </w:p>
+    <w:p>
+      <w:pPr>
+        <w:pStyle w:val="ListParagraph"/>
+        <w:numPr>
+          <w:ilvl w:val="0"/>
+          <w:numId w:val="4"/>
+        </w:numPr>
+        <w:rPr>
+          <w:lang w:val="en-US"/>
+        </w:rPr>
+      </w:pPr>
+      <w:r>
+        <w:rPr>
+          <w:b/>
+          <w:bCs/>
+          <w:lang w:val="en-US"/>
+        </w:rPr>
+        <w:lastRenderedPageBreak/>
+        <w:t>MCTS Enhancements</w:t>
+      </w:r>
+      <w:r>
+        <w:rPr>
+          <w:lang w:val="en-US"/>
+        </w:rPr>
         <w:t>:</w:t>
       </w:r>
     </w:p>
@@ -882,13 +2477,28 @@
           <w:iCs/>
           <w:lang w:val="en-US"/>
         </w:rPr>
-        <w:t>Exploitation</w:t>
-      </w:r>
-      <w:r>
-        <w:t>: Make the best decision based on current information</w:t>
-      </w:r>
-      <w:r>
-        <w:t>.</w:t>
+        <w:t>Transpositions</w:t>
+      </w:r>
+      <w:r>
+        <w:rPr>
+          <w:lang w:val="en-US"/>
+        </w:rPr>
+        <w:t xml:space="preserve">: Use a hash table, where the key is the identifier of the state, and the value is a pointer to the object that holds the state. </w:t>
+      </w:r>
+      <w:r>
+        <w:rPr>
+          <w:lang w:val="en-US"/>
+        </w:rPr>
+        <w:br/>
+      </w:r>
+      <w:r>
+        <w:rPr>
+          <w:lang w:val="en-US"/>
+        </w:rPr>
+        <w:br/>
+      </w:r>
+      <w:r>
+        <w:t>Every time a node needs to be updated or traversed; the object referenced in the transposition table is used instead of the copy in the tree. That way, statistics can be aggregated and centralized in a common place.</w:t>
       </w:r>
     </w:p>
     <w:p>
@@ -908,77 +2518,28 @@
           <w:iCs/>
           <w:lang w:val="en-US"/>
         </w:rPr>
-        <w:t>Exploration</w:t>
-      </w:r>
-      <w:r>
-        <w:rPr>
-          <w:lang w:val="en-US"/>
-        </w:rPr>
-        <w:t xml:space="preserve">: </w:t>
-      </w:r>
-      <w:r>
-        <w:t>Gather more information about the environment. This is, choosing actions that have been sampled less often</w:t>
+        <w:t>Progressive bias</w:t>
+      </w:r>
+      <w:r>
+        <w:rPr>
+          <w:lang w:val="en-US"/>
+        </w:rPr>
+        <w:t>:</w:t>
+      </w:r>
+      <w:r>
+        <w:rPr>
+          <w:lang w:val="en-US"/>
+        </w:rPr>
+        <w:t xml:space="preserve"> </w:t>
+      </w:r>
+      <w:r>
+        <w:t>A</w:t>
+      </w:r>
+      <w:r>
+        <w:t>dds domain specific knowledge to MCTS. This is especially useful when a node hasn’t been visited often enough and a game-dependant heuristic can help the selection step</w:t>
       </w:r>
       <w:r>
         <w:t>.</w:t>
-      </w:r>
-    </w:p>
-    <w:p>
-      <w:pPr>
-        <w:ind w:left="720"/>
-      </w:pPr>
-      <w:r>
-        <w:t>The objective is to gather enough information to make the best overall decision. The best long-term strategy may involve short-term sub-optimal selections</w:t>
-      </w:r>
-      <w:r>
-        <w:t>.</w:t>
-      </w:r>
-      <w:r>
-        <w:br/>
-      </w:r>
-      <w:r>
-        <w:br/>
-        <w:t>The action selected must be a maximum of two values</w:t>
-      </w:r>
-      <w:r>
-        <w:t xml:space="preserve"> (Upper Confidence </w:t>
-      </w:r>
-      <w:proofErr w:type="gramStart"/>
-      <w:r>
-        <w:t>Bound ,</w:t>
-      </w:r>
-      <w:proofErr w:type="gramEnd"/>
-      <w:r>
-        <w:t xml:space="preserve"> UCB)</w:t>
-      </w:r>
-      <w:r>
-        <w:t xml:space="preserve">: how good the action seems to be, and the uncertainty we have on the value of an action within a state. </w:t>
-      </w:r>
-    </w:p>
-    <w:p>
-      <w:pPr>
-        <w:pStyle w:val="ListParagraph"/>
-        <w:numPr>
-          <w:ilvl w:val="0"/>
-          <w:numId w:val="4"/>
-        </w:numPr>
-        <w:rPr>
-          <w:lang w:val="en-US"/>
-        </w:rPr>
-      </w:pPr>
-      <w:r>
-        <w:rPr>
-          <w:b/>
-          <w:bCs/>
-          <w:lang w:val="en-US"/>
-        </w:rPr>
-        <w:t>MCTS Enhancements</w:t>
-      </w:r>
-      <w:r>
-        <w:rPr>
-          <w:lang w:val="en-US"/>
-        </w:rPr>
-        <w:t>:</w:t>
       </w:r>
     </w:p>
     <w:p>
@@ -998,94 +2559,6 @@
           <w:iCs/>
           <w:lang w:val="en-US"/>
         </w:rPr>
-        <w:t>Transpositions</w:t>
-      </w:r>
-      <w:r>
-        <w:rPr>
-          <w:lang w:val="en-US"/>
-        </w:rPr>
-        <w:t xml:space="preserve">: Use a hash table, where the key is the identifier of the state, and the value is a pointer to the object that holds the state. </w:t>
-      </w:r>
-      <w:r>
-        <w:rPr>
-          <w:lang w:val="en-US"/>
-        </w:rPr>
-        <w:br/>
-      </w:r>
-      <w:r>
-        <w:rPr>
-          <w:lang w:val="en-US"/>
-        </w:rPr>
-        <w:br/>
-      </w:r>
-      <w:r>
-        <w:t xml:space="preserve">Every time a node needs to </w:t>
-      </w:r>
-      <w:r>
-        <w:t>be updated or traversed;</w:t>
-      </w:r>
-      <w:r>
-        <w:t xml:space="preserve"> the object referenced in the transposition table is used instead of the copy in the tree. That way, statistics can be aggregated and centralized in a common place.</w:t>
-      </w:r>
-    </w:p>
-    <w:p>
-      <w:pPr>
-        <w:pStyle w:val="ListParagraph"/>
-        <w:numPr>
-          <w:ilvl w:val="1"/>
-          <w:numId w:val="4"/>
-        </w:numPr>
-        <w:rPr>
-          <w:lang w:val="en-US"/>
-        </w:rPr>
-      </w:pPr>
-      <w:r>
-        <w:rPr>
-          <w:i/>
-          <w:iCs/>
-          <w:lang w:val="en-US"/>
-        </w:rPr>
-        <w:t>Progressive bias</w:t>
-      </w:r>
-      <w:r>
-        <w:rPr>
-          <w:lang w:val="en-US"/>
-        </w:rPr>
-        <w:t>:</w:t>
-      </w:r>
-      <w:r>
-        <w:rPr>
-          <w:lang w:val="en-US"/>
-        </w:rPr>
-        <w:t xml:space="preserve"> </w:t>
-      </w:r>
-      <w:r>
-        <w:t>A</w:t>
-      </w:r>
-      <w:r>
-        <w:t>dds domain specific knowledge to MCTS. This is especially useful when a node hasn’t been visited often enough and a game-dependant heuristic can help the selection step</w:t>
-      </w:r>
-      <w:r>
-        <w:t>.</w:t>
-      </w:r>
-    </w:p>
-    <w:p>
-      <w:pPr>
-        <w:pStyle w:val="ListParagraph"/>
-        <w:numPr>
-          <w:ilvl w:val="1"/>
-          <w:numId w:val="4"/>
-        </w:numPr>
-        <w:rPr>
-          <w:lang w:val="en-US"/>
-        </w:rPr>
-      </w:pPr>
-      <w:r>
-        <w:rPr>
-          <w:i/>
-          <w:iCs/>
-          <w:lang w:val="en-US"/>
-        </w:rPr>
         <w:t xml:space="preserve">All Moves as First </w:t>
       </w:r>
       <w:r>
@@ -1099,6 +2572,9 @@
       </w:r>
       <w:r>
         <w:t xml:space="preserve">reats all moves played during selection and simulation steps as if they were played on a previous selection step. </w:t>
+      </w:r>
+      <w:r>
+        <w:br/>
       </w:r>
     </w:p>
     <w:p>
@@ -1111,6 +2587,176 @@
       </w:r>
       <w:r>
         <w:t>.</w:t>
+      </w:r>
+      <w:r>
+        <w:br/>
+      </w:r>
+      <w:r>
+        <w:br/>
+      </w:r>
+      <w:r>
+        <w:t>a</w:t>
+      </w:r>
+      <w:r>
+        <w:t>lpha</w:t>
+      </w:r>
+      <w:r>
+        <w:t>-AMAF is an AMAF variant that keeps the AMAF score (A</w:t>
+      </w:r>
+      <w:r>
+        <w:rPr>
+          <w:vertAlign w:val="subscript"/>
+        </w:rPr>
+        <w:t>a</w:t>
+      </w:r>
+      <w:r>
+        <w:t>) separate from the traditional UCT score (Q(</w:t>
+      </w:r>
+      <w:r>
+        <w:rPr>
+          <w:i/>
+          <w:iCs/>
+        </w:rPr>
+        <w:t>s</w:t>
+      </w:r>
+      <w:r>
+        <w:t>,</w:t>
+      </w:r>
+      <w:r>
+        <w:t xml:space="preserve"> </w:t>
+      </w:r>
+      <w:r>
+        <w:rPr>
+          <w:i/>
+          <w:iCs/>
+        </w:rPr>
+        <w:t>a</w:t>
+      </w:r>
+      <w:r>
+        <w:t>)). By defining a new parameter a</w:t>
+      </w:r>
+      <w:r>
+        <w:t>lpha</w:t>
+      </w:r>
+      <w:r>
+        <w:t>, we can weight the strength of each value to define a new exploitation term:</w:t>
+      </w:r>
+      <w:r>
+        <w:br/>
+      </w:r>
+      <w:r>
+        <w:br/>
+        <w:t>Q</w:t>
+      </w:r>
+      <w:r>
+        <w:rPr>
+          <w:vertAlign w:val="subscript"/>
+        </w:rPr>
+        <w:t>alpha-AMAF</w:t>
+      </w:r>
+      <w:r>
+        <w:t>(</w:t>
+      </w:r>
+      <w:r>
+        <w:rPr>
+          <w:i/>
+          <w:iCs/>
+        </w:rPr>
+        <w:t>s</w:t>
+      </w:r>
+      <w:r>
+        <w:t xml:space="preserve">, </w:t>
+      </w:r>
+      <w:r>
+        <w:rPr>
+          <w:i/>
+          <w:iCs/>
+        </w:rPr>
+        <w:t>a</w:t>
+      </w:r>
+      <w:r>
+        <w:t>) = (alpha times A</w:t>
+      </w:r>
+      <w:r>
+        <w:rPr>
+          <w:vertAlign w:val="subscript"/>
+        </w:rPr>
+        <w:t>a</w:t>
+      </w:r>
+      <w:r>
+        <w:t>) + (1 – alpha) * Q(</w:t>
+      </w:r>
+      <w:r>
+        <w:rPr>
+          <w:i/>
+          <w:iCs/>
+        </w:rPr>
+        <w:t>s</w:t>
+      </w:r>
+      <w:r>
+        <w:t xml:space="preserve">, </w:t>
+      </w:r>
+      <w:r>
+        <w:rPr>
+          <w:i/>
+          <w:iCs/>
+        </w:rPr>
+        <w:t>a</w:t>
+      </w:r>
+      <w:r>
+        <w:t xml:space="preserve">) </w:t>
+      </w:r>
+      <w:r>
+        <w:br/>
+      </w:r>
+      <w:r>
+        <w:br/>
+      </w:r>
+      <w:r>
+        <w:t>Rapid Action Value Estimate (RAVE) is a particular variant of a</w:t>
+      </w:r>
+      <w:r>
+        <w:t>lpha</w:t>
+      </w:r>
+      <w:r>
+        <w:t xml:space="preserve">-AMAF, where the value of </w:t>
+      </w:r>
+      <w:r>
+        <w:rPr>
+          <w:i/>
+          <w:iCs/>
+        </w:rPr>
+        <w:t>a</w:t>
+      </w:r>
+      <w:r>
+        <w:t xml:space="preserve"> decays with each visit. Given N(</w:t>
+      </w:r>
+      <w:r>
+        <w:rPr>
+          <w:i/>
+          <w:iCs/>
+        </w:rPr>
+        <w:t>s</w:t>
+      </w:r>
+      <w:r>
+        <w:t>) visits to a certain node:</w:t>
+      </w:r>
+      <w:r>
+        <w:br/>
+      </w:r>
+      <w:r>
+        <w:br/>
+        <w:t>alpha = the maximum value between 0 and (V – N(</w:t>
+      </w:r>
+      <w:r>
+        <w:rPr>
+          <w:i/>
+          <w:iCs/>
+        </w:rPr>
+        <w:t>s</w:t>
+      </w:r>
+      <w:r>
+        <w:t>) / V)</w:t>
       </w:r>
     </w:p>
     <w:sectPr>
@@ -1419,7 +3065,7 @@
   <w:abstractNum w:abstractNumId="3" w15:restartNumberingAfterBreak="0">
     <w:nsid w:val="5C8234D0"/>
     <w:multiLevelType w:val="hybridMultilevel"/>
-    <w:tmpl w:val="15B06792"/>
+    <w:tmpl w:val="2700B24A"/>
     <w:lvl w:ilvl="0" w:tplc="0409000F">
       <w:start w:val="1"/>
       <w:numFmt w:val="decimal"/>
@@ -1432,7 +3078,7 @@
         <w:rFonts w:hint="default"/>
       </w:rPr>
     </w:lvl>
-    <w:lvl w:ilvl="1" w:tplc="04090019">
+    <w:lvl w:ilvl="1" w:tplc="3BE63AE6">
       <w:start w:val="1"/>
       <w:numFmt w:val="lowerLetter"/>
       <w:lvlText w:val="%2."/>
@@ -1440,6 +3086,10 @@
       <w:pPr>
         <w:ind w:left="1440" w:hanging="360"/>
       </w:pPr>
+      <w:rPr>
+        <w:b w:val="0"/>
+        <w:bCs w:val="0"/>
+      </w:rPr>
     </w:lvl>
     <w:lvl w:ilvl="2" w:tplc="0409001B">
       <w:start w:val="1"/>

</xml_diff>